<commit_message>
Fix mispelling and misalignement
</commit_message>
<xml_diff>
--- a/CV Daniele Facco.docx
+++ b/CV Daniele Facco.docx
@@ -648,7 +648,27 @@
           <w:szCs w:val="22"/>
           <w:lang w:val="it-IT"/>
         </w:rPr>
-        <w:t>e l</w:t>
+        <w:t xml:space="preserve">e </w:t>
+      </w:r>
+      <w:r>
+        <w:rPr>
+          <w:rFonts w:ascii="Franklin Gothic Book" w:hAnsi="Franklin Gothic Book" w:eastAsia="Franklin Gothic Book" w:cs="Franklin Gothic Book"/>
+          <w:noProof w:val="0"/>
+          <w:sz w:val="22"/>
+          <w:szCs w:val="22"/>
+          <w:lang w:val="it-IT"/>
+        </w:rPr>
+        <w:t xml:space="preserve">per </w:t>
+      </w:r>
+      <w:r>
+        <w:rPr>
+          <w:rFonts w:ascii="Franklin Gothic Book" w:hAnsi="Franklin Gothic Book" w:eastAsia="Franklin Gothic Book" w:cs="Franklin Gothic Book"/>
+          <w:noProof w:val="0"/>
+          <w:sz w:val="22"/>
+          <w:szCs w:val="22"/>
+          <w:lang w:val="it-IT"/>
+        </w:rPr>
+        <w:t>l</w:t>
       </w:r>
       <w:r>
         <w:rPr>
@@ -678,26 +698,6 @@
           <w:szCs w:val="22"/>
           <w:lang w:val="it-IT"/>
         </w:rPr>
-        <w:t>aggregata</w:t>
-      </w:r>
-      <w:r>
-        <w:rPr>
-          <w:rFonts w:ascii="Franklin Gothic Book" w:hAnsi="Franklin Gothic Book" w:eastAsia="Franklin Gothic Book" w:cs="Franklin Gothic Book"/>
-          <w:noProof w:val="0"/>
-          <w:sz w:val="22"/>
-          <w:szCs w:val="22"/>
-          <w:lang w:val="it-IT"/>
-        </w:rPr>
-        <w:t xml:space="preserve"> </w:t>
-      </w:r>
-      <w:r>
-        <w:rPr>
-          <w:rFonts w:ascii="Franklin Gothic Book" w:hAnsi="Franklin Gothic Book" w:eastAsia="Franklin Gothic Book" w:cs="Franklin Gothic Book"/>
-          <w:noProof w:val="0"/>
-          <w:sz w:val="22"/>
-          <w:szCs w:val="22"/>
-          <w:lang w:val="it-IT"/>
-        </w:rPr>
         <w:t>dei</w:t>
       </w:r>
       <w:r>
@@ -728,6 +728,16 @@
           <w:szCs w:val="22"/>
           <w:lang w:val="it-IT"/>
         </w:rPr>
+        <w:t xml:space="preserve"> aggregata</w:t>
+      </w:r>
+      <w:r>
+        <w:rPr>
+          <w:rFonts w:ascii="Franklin Gothic Book" w:hAnsi="Franklin Gothic Book" w:eastAsia="Franklin Gothic Book" w:cs="Franklin Gothic Book"/>
+          <w:noProof w:val="0"/>
+          <w:sz w:val="22"/>
+          <w:szCs w:val="22"/>
+          <w:lang w:val="it-IT"/>
+        </w:rPr>
         <w:t xml:space="preserve"> d</w:t>
       </w:r>
       <w:r>
@@ -776,7 +786,7 @@
           <w:noProof w:val="0"/>
           <w:sz w:val="22"/>
           <w:szCs w:val="22"/>
-          <w:u w:val="single"/>
+          <w:u w:val="none"/>
           <w:lang w:val="it-IT"/>
         </w:rPr>
         <w:t>sviluppato</w:t>

</xml_diff>

<commit_message>
Move down the "school" paragraph
</commit_message>
<xml_diff>
--- a/CV Daniele Facco.docx
+++ b/CV Daniele Facco.docx
@@ -184,131 +184,7 @@
         <w:pStyle w:val="Normal"/>
         <w:spacing w:line="240" w:lineRule="auto"/>
         <w:rPr>
-          <w:rFonts w:ascii="Calibri" w:hAnsi="Calibri" w:eastAsia="Calibri" w:cs="Calibri"/>
-          <w:noProof w:val="0"/>
-          <w:sz w:val="22"/>
-          <w:szCs w:val="22"/>
-          <w:lang w:val="it-IT"/>
-        </w:rPr>
-      </w:pPr>
-    </w:p>
-    <w:p>
-      <w:pPr>
-        <w:pStyle w:val="Heading2"/>
-        <w:spacing w:line="480" w:lineRule="auto"/>
-      </w:pPr>
-      <w:r>
-        <w:rPr>
-          <w:noProof w:val="0"/>
-          <w:lang w:val="it-IT"/>
-        </w:rPr>
-        <w:t>Titolo di studio</w:t>
-      </w:r>
-    </w:p>
-    <w:p>
-      <w:pPr>
-        <w:spacing w:line="240" w:lineRule="auto"/>
-        <w:rPr>
-          <w:rFonts w:ascii="Franklin Gothic Book" w:hAnsi="Franklin Gothic Book" w:eastAsia="Franklin Gothic Book" w:cs="Franklin Gothic Book"/>
-          <w:noProof w:val="0"/>
-          <w:sz w:val="22"/>
-          <w:szCs w:val="22"/>
-          <w:lang w:val="it-IT"/>
-        </w:rPr>
-      </w:pPr>
-      <w:r>
-        <w:rPr>
-          <w:rFonts w:ascii="Franklin Gothic Book" w:hAnsi="Franklin Gothic Book" w:eastAsia="Franklin Gothic Book" w:cs="Franklin Gothic Book"/>
-          <w:noProof w:val="0"/>
-          <w:sz w:val="22"/>
-          <w:szCs w:val="22"/>
-          <w:lang w:val="it-IT"/>
-        </w:rPr>
-        <w:t>Anno Scolastico 1992-1998, I.T.I.S. Ettore Majorana, via Salvador Allende, Genova</w:t>
-      </w:r>
-    </w:p>
-    <w:p>
-      <w:pPr>
-        <w:spacing w:line="240" w:lineRule="auto"/>
-        <w:rPr>
-          <w:rFonts w:ascii="Franklin Gothic Book" w:hAnsi="Franklin Gothic Book" w:eastAsia="Franklin Gothic Book" w:cs="Franklin Gothic Book"/>
-          <w:noProof w:val="0"/>
-          <w:sz w:val="22"/>
-          <w:szCs w:val="22"/>
-          <w:lang w:val="it-IT"/>
-        </w:rPr>
-      </w:pPr>
-      <w:r>
-        <w:rPr>
-          <w:rFonts w:ascii="Franklin Gothic Book" w:hAnsi="Franklin Gothic Book" w:eastAsia="Franklin Gothic Book" w:cs="Franklin Gothic Book"/>
-          <w:noProof w:val="0"/>
-          <w:sz w:val="22"/>
-          <w:szCs w:val="22"/>
-          <w:lang w:val="it-IT"/>
-        </w:rPr>
-        <w:t>D</w:t>
-      </w:r>
-      <w:r>
-        <w:rPr>
-          <w:rFonts w:ascii="Franklin Gothic Book" w:hAnsi="Franklin Gothic Book" w:eastAsia="Franklin Gothic Book" w:cs="Franklin Gothic Book"/>
-          <w:noProof w:val="0"/>
-          <w:sz w:val="22"/>
-          <w:szCs w:val="22"/>
-          <w:lang w:val="it-IT"/>
-        </w:rPr>
-        <w:t>iploma di maturità “Perito tecnico industriale ad indirizzo informatico”</w:t>
-      </w:r>
-    </w:p>
-    <w:p>
-      <w:pPr>
-        <w:spacing w:line="240" w:lineRule="auto"/>
-        <w:rPr>
-          <w:rFonts w:ascii="Franklin Gothic Book" w:hAnsi="Franklin Gothic Book" w:eastAsia="Franklin Gothic Book" w:cs="Franklin Gothic Book"/>
-          <w:noProof w:val="0"/>
-          <w:sz w:val="22"/>
-          <w:szCs w:val="22"/>
-          <w:lang w:val="it-IT"/>
-        </w:rPr>
-      </w:pPr>
-      <w:r>
-        <w:rPr>
-          <w:rFonts w:ascii="Franklin Gothic Book" w:hAnsi="Franklin Gothic Book" w:eastAsia="Franklin Gothic Book" w:cs="Franklin Gothic Book"/>
-          <w:noProof w:val="0"/>
-          <w:sz w:val="22"/>
-          <w:szCs w:val="22"/>
-          <w:lang w:val="it-IT"/>
-        </w:rPr>
-        <w:t>Materie principali: informatica – sistemi d'automazione – elettronica</w:t>
-      </w:r>
-    </w:p>
-    <w:p>
-      <w:pPr>
-        <w:spacing w:line="240" w:lineRule="auto"/>
-        <w:rPr>
-          <w:rFonts w:ascii="Franklin Gothic Book" w:hAnsi="Franklin Gothic Book" w:eastAsia="Franklin Gothic Book" w:cs="Franklin Gothic Book"/>
-          <w:noProof w:val="0"/>
-          <w:sz w:val="22"/>
-          <w:szCs w:val="22"/>
-          <w:lang w:val="it-IT"/>
-        </w:rPr>
-      </w:pPr>
-      <w:r>
-        <w:rPr>
-          <w:rFonts w:ascii="Franklin Gothic Book" w:hAnsi="Franklin Gothic Book" w:eastAsia="Franklin Gothic Book" w:cs="Franklin Gothic Book"/>
-          <w:noProof w:val="0"/>
-          <w:sz w:val="22"/>
-          <w:szCs w:val="22"/>
-          <w:lang w:val="it-IT"/>
-        </w:rPr>
-        <w:t>Voto finale: 41/60</w:t>
-      </w:r>
-    </w:p>
-    <w:p>
-      <w:pPr>
-        <w:pStyle w:val="Normal"/>
-        <w:spacing w:line="240" w:lineRule="auto"/>
-        <w:rPr>
-          <w:rFonts w:ascii="Calibri" w:hAnsi="Calibri" w:eastAsia="Calibri" w:cs="Calibri"/>
+          <w:rFonts w:ascii="Franklin Gothic Book" w:hAnsi="Franklin Gothic Book" w:eastAsia="Franklin Gothic Book" w:cs="Franklin Gothic Book"/>
           <w:noProof w:val="0"/>
           <w:sz w:val="22"/>
           <w:szCs w:val="22"/>
@@ -1159,7 +1035,6 @@
         </w:rPr>
         <w:t xml:space="preserve">L'architettura software del sistema distribuito è di tipo </w:t>
       </w:r>
-      <w:proofErr w:type="spellStart"/>
       <w:r>
         <w:rPr>
           <w:rFonts w:ascii="Franklin Gothic Book" w:hAnsi="Franklin Gothic Book" w:eastAsia="Franklin Gothic Book" w:cs="Franklin Gothic Book"/>
@@ -1172,7 +1047,6 @@
         </w:rPr>
         <w:t>RESTful</w:t>
       </w:r>
-      <w:proofErr w:type="spellEnd"/>
       <w:r>
         <w:rPr>
           <w:rFonts w:ascii="Franklin Gothic Book" w:hAnsi="Franklin Gothic Book" w:eastAsia="Franklin Gothic Book" w:cs="Franklin Gothic Book"/>
@@ -1185,19 +1059,6 @@
         </w:rPr>
         <w:t>.</w:t>
       </w:r>
-    </w:p>
-    <w:p>
-      <w:pPr>
-        <w:pStyle w:val="Normal"/>
-        <w:spacing w:line="240" w:lineRule="auto"/>
-        <w:rPr>
-          <w:rFonts w:ascii="Calibri" w:hAnsi="Calibri" w:eastAsia="Calibri" w:cs="Calibri"/>
-          <w:noProof w:val="0"/>
-          <w:sz w:val="22"/>
-          <w:szCs w:val="22"/>
-          <w:lang w:val="it-IT"/>
-        </w:rPr>
-      </w:pPr>
     </w:p>
     <w:p>
       <w:pPr>
@@ -4490,6 +4351,7 @@
     </w:p>
     <w:p>
       <w:pPr>
+        <w:pStyle w:val="Normal"/>
         <w:spacing w:line="240" w:lineRule="auto"/>
         <w:rPr>
           <w:rFonts w:ascii="Franklin Gothic Book" w:hAnsi="Franklin Gothic Book" w:eastAsia="Franklin Gothic Book" w:cs="Franklin Gothic Book"/>
@@ -4549,7 +4411,6 @@
         </w:rPr>
         <w:t xml:space="preserve"> – Debug – Testing – </w:t>
       </w:r>
-      <w:proofErr w:type="spellStart"/>
       <w:r>
         <w:rPr>
           <w:rFonts w:ascii="Franklin Gothic Book" w:hAnsi="Franklin Gothic Book" w:eastAsia="Franklin Gothic Book" w:cs="Franklin Gothic Book"/>
@@ -4562,7 +4423,120 @@
         </w:rPr>
         <w:t>Scrum</w:t>
       </w:r>
-      <w:proofErr w:type="spellEnd"/>
+    </w:p>
+    <w:p>
+      <w:pPr>
+        <w:pStyle w:val="Normal"/>
+        <w:spacing w:line="240" w:lineRule="auto"/>
+        <w:rPr>
+          <w:rFonts w:ascii="Calibri" w:hAnsi="Calibri" w:eastAsia="Calibri" w:cs="Calibri"/>
+          <w:noProof w:val="0"/>
+          <w:sz w:val="22"/>
+          <w:szCs w:val="22"/>
+          <w:lang w:val="it-IT"/>
+        </w:rPr>
+      </w:pPr>
+    </w:p>
+    <w:p>
+      <w:pPr>
+        <w:pStyle w:val="Heading2"/>
+        <w:spacing w:line="480" w:lineRule="auto"/>
+      </w:pPr>
+      <w:r>
+        <w:rPr>
+          <w:noProof w:val="0"/>
+          <w:lang w:val="it-IT"/>
+        </w:rPr>
+        <w:t>Titolo di studio</w:t>
+      </w:r>
+    </w:p>
+    <w:p>
+      <w:pPr>
+        <w:spacing w:line="240" w:lineRule="auto"/>
+        <w:rPr>
+          <w:rFonts w:ascii="Franklin Gothic Book" w:hAnsi="Franklin Gothic Book" w:eastAsia="Franklin Gothic Book" w:cs="Franklin Gothic Book"/>
+          <w:noProof w:val="0"/>
+          <w:sz w:val="22"/>
+          <w:szCs w:val="22"/>
+          <w:lang w:val="it-IT"/>
+        </w:rPr>
+      </w:pPr>
+      <w:r>
+        <w:rPr>
+          <w:rFonts w:ascii="Franklin Gothic Book" w:hAnsi="Franklin Gothic Book" w:eastAsia="Franklin Gothic Book" w:cs="Franklin Gothic Book"/>
+          <w:noProof w:val="0"/>
+          <w:sz w:val="22"/>
+          <w:szCs w:val="22"/>
+          <w:lang w:val="it-IT"/>
+        </w:rPr>
+        <w:t>Anno Scolastico 1992-1998, I.T.I.S. Ettore Majorana, via Salvador Allende, Genova</w:t>
+      </w:r>
+    </w:p>
+    <w:p>
+      <w:pPr>
+        <w:spacing w:line="240" w:lineRule="auto"/>
+        <w:rPr>
+          <w:rFonts w:ascii="Franklin Gothic Book" w:hAnsi="Franklin Gothic Book" w:eastAsia="Franklin Gothic Book" w:cs="Franklin Gothic Book"/>
+          <w:noProof w:val="0"/>
+          <w:sz w:val="22"/>
+          <w:szCs w:val="22"/>
+          <w:lang w:val="it-IT"/>
+        </w:rPr>
+      </w:pPr>
+      <w:r>
+        <w:rPr>
+          <w:rFonts w:ascii="Franklin Gothic Book" w:hAnsi="Franklin Gothic Book" w:eastAsia="Franklin Gothic Book" w:cs="Franklin Gothic Book"/>
+          <w:noProof w:val="0"/>
+          <w:sz w:val="22"/>
+          <w:szCs w:val="22"/>
+          <w:lang w:val="it-IT"/>
+        </w:rPr>
+        <w:t>Diploma di maturità “Perito tecnico industriale ad indirizzo informatico”</w:t>
+      </w:r>
+    </w:p>
+    <w:p>
+      <w:pPr>
+        <w:spacing w:line="240" w:lineRule="auto"/>
+        <w:rPr>
+          <w:rFonts w:ascii="Franklin Gothic Book" w:hAnsi="Franklin Gothic Book" w:eastAsia="Franklin Gothic Book" w:cs="Franklin Gothic Book"/>
+          <w:noProof w:val="0"/>
+          <w:sz w:val="22"/>
+          <w:szCs w:val="22"/>
+          <w:lang w:val="it-IT"/>
+        </w:rPr>
+      </w:pPr>
+      <w:r>
+        <w:rPr>
+          <w:rFonts w:ascii="Franklin Gothic Book" w:hAnsi="Franklin Gothic Book" w:eastAsia="Franklin Gothic Book" w:cs="Franklin Gothic Book"/>
+          <w:noProof w:val="0"/>
+          <w:sz w:val="22"/>
+          <w:szCs w:val="22"/>
+          <w:lang w:val="it-IT"/>
+        </w:rPr>
+        <w:t>Materie principali: informatica – sistemi d'automazione – elettronica</w:t>
+      </w:r>
+    </w:p>
+    <w:p>
+      <w:pPr>
+        <w:spacing w:line="240" w:lineRule="auto"/>
+        <w:rPr>
+          <w:rFonts w:ascii="Franklin Gothic Book" w:hAnsi="Franklin Gothic Book" w:eastAsia="Franklin Gothic Book" w:cs="Franklin Gothic Book"/>
+          <w:noProof w:val="0"/>
+          <w:sz w:val="22"/>
+          <w:szCs w:val="22"/>
+          <w:lang w:val="it-IT"/>
+        </w:rPr>
+      </w:pPr>
+      <w:r>
+        <w:rPr>
+          <w:rFonts w:ascii="Franklin Gothic Book" w:hAnsi="Franklin Gothic Book" w:eastAsia="Franklin Gothic Book" w:cs="Franklin Gothic Book"/>
+          <w:noProof w:val="0"/>
+          <w:sz w:val="22"/>
+          <w:szCs w:val="22"/>
+          <w:lang w:val="it-IT"/>
+        </w:rPr>
+        <w:t>Voto finale: 41/60</w:t>
+      </w:r>
     </w:p>
     <w:p>
       <w:pPr>

</xml_diff>